<commit_message>
updated docs + dates functionality
</commit_message>
<xml_diff>
--- a/docs/Assignment2-Requirements.docx
+++ b/docs/Assignment2-Requirements.docx
@@ -98,13 +98,13 @@
         <w:tblLook w:val="04A0" w:firstRow="1" w:lastRow="0" w:firstColumn="1" w:lastColumn="0" w:noHBand="0" w:noVBand="1"/>
       </w:tblPr>
       <w:tblGrid>
-        <w:gridCol w:w="579"/>
-        <w:gridCol w:w="1631"/>
+        <w:gridCol w:w="580"/>
+        <w:gridCol w:w="1607"/>
         <w:gridCol w:w="1839"/>
-        <w:gridCol w:w="3500"/>
-        <w:gridCol w:w="1055"/>
-        <w:gridCol w:w="783"/>
-        <w:gridCol w:w="1071"/>
+        <w:gridCol w:w="3519"/>
+        <w:gridCol w:w="1056"/>
+        <w:gridCol w:w="784"/>
+        <w:gridCol w:w="1073"/>
       </w:tblGrid>
       <w:tr>
         <w:trPr>
@@ -286,16 +286,14 @@
                 <w:rFonts w:ascii="Segoe UI" w:eastAsia="Times New Roman" w:hAnsi="Segoe UI" w:cs="Segoe UI"/>
                 <w:color w:val="0D0D0D"/>
                 <w:kern w:val="0"/>
-                <w:lang/>
-                <w14:ligatures w14:val="none"/>
-              </w:rPr>
-            </w:pPr>
-            <w:r>
-              <w:rPr>
-                <w:rFonts w:ascii="Segoe UI" w:eastAsia="Times New Roman" w:hAnsi="Segoe UI" w:cs="Segoe UI"/>
-                <w:color w:val="0D0D0D"/>
-                <w:kern w:val="0"/>
-                <w:lang/>
+                <w14:ligatures w14:val="none"/>
+              </w:rPr>
+            </w:pPr>
+            <w:r>
+              <w:rPr>
+                <w:rFonts w:ascii="Segoe UI" w:eastAsia="Times New Roman" w:hAnsi="Segoe UI" w:cs="Segoe UI"/>
+                <w:color w:val="0D0D0D"/>
+                <w:kern w:val="0"/>
                 <w14:ligatures w14:val="none"/>
               </w:rPr>
               <w:t xml:space="preserve">A delivery is characterized by a delivery number, date, departure time, truck number, truck weight, driver's </w:t>
@@ -305,7 +303,6 @@
                 <w:rFonts w:ascii="Segoe UI" w:eastAsia="Times New Roman" w:hAnsi="Segoe UI" w:cs="Segoe UI"/>
                 <w:color w:val="0D0D0D"/>
                 <w:kern w:val="0"/>
-                <w:lang/>
                 <w14:ligatures w14:val="none"/>
               </w:rPr>
               <w:t>ID</w:t>
@@ -315,7 +312,6 @@
                 <w:rFonts w:ascii="Segoe UI" w:eastAsia="Times New Roman" w:hAnsi="Segoe UI" w:cs="Segoe UI"/>
                 <w:color w:val="0D0D0D"/>
                 <w:kern w:val="0"/>
-                <w:lang/>
                 <w14:ligatures w14:val="none"/>
               </w:rPr>
               <w:t>, origin, destinations, and a list of destination documents, delivery status (waiting for approval, approved, completed).</w:t>
@@ -437,16 +433,14 @@
                 <w:rFonts w:ascii="Segoe UI" w:eastAsia="Times New Roman" w:hAnsi="Segoe UI" w:cs="Segoe UI"/>
                 <w:color w:val="0D0D0D"/>
                 <w:kern w:val="0"/>
-                <w:lang/>
-                <w14:ligatures w14:val="none"/>
-              </w:rPr>
-            </w:pPr>
-            <w:r>
-              <w:rPr>
-                <w:rFonts w:ascii="Segoe UI" w:eastAsia="Times New Roman" w:hAnsi="Segoe UI" w:cs="Segoe UI"/>
-                <w:color w:val="0D0D0D"/>
-                <w:kern w:val="0"/>
-                <w:lang/>
+                <w14:ligatures w14:val="none"/>
+              </w:rPr>
+            </w:pPr>
+            <w:r>
+              <w:rPr>
+                <w:rFonts w:ascii="Segoe UI" w:eastAsia="Times New Roman" w:hAnsi="Segoe UI" w:cs="Segoe UI"/>
+                <w:color w:val="0D0D0D"/>
+                <w:kern w:val="0"/>
                 <w14:ligatures w14:val="none"/>
               </w:rPr>
               <w:t>A destination document is characterized by a document number, delivery number, list of items, destination</w:t>
@@ -456,7 +450,6 @@
                 <w:rFonts w:ascii="Segoe UI" w:eastAsia="Times New Roman" w:hAnsi="Segoe UI" w:cs="Segoe UI"/>
                 <w:color w:val="0D0D0D"/>
                 <w:kern w:val="0"/>
-                <w:lang/>
                 <w14:ligatures w14:val="none"/>
               </w:rPr>
               <w:t xml:space="preserve">, </w:t>
@@ -467,7 +460,6 @@
                 <w:color w:val="0D0D0D"/>
                 <w:kern w:val="0"/>
                 <w:highlight w:val="yellow"/>
-                <w:lang/>
                 <w14:ligatures w14:val="none"/>
               </w:rPr>
               <w:t>esitmated arrival time</w:t>
@@ -477,7 +469,6 @@
                 <w:rFonts w:ascii="Segoe UI" w:eastAsia="Times New Roman" w:hAnsi="Segoe UI" w:cs="Segoe UI"/>
                 <w:color w:val="0D0D0D"/>
                 <w:kern w:val="0"/>
-                <w:lang/>
                 <w14:ligatures w14:val="none"/>
               </w:rPr>
               <w:t>.</w:t>
@@ -599,16 +590,14 @@
                 <w:rFonts w:ascii="Segoe UI" w:eastAsia="Times New Roman" w:hAnsi="Segoe UI" w:cs="Segoe UI"/>
                 <w:color w:val="0D0D0D"/>
                 <w:kern w:val="0"/>
-                <w:lang/>
-                <w14:ligatures w14:val="none"/>
-              </w:rPr>
-            </w:pPr>
-            <w:r>
-              <w:rPr>
-                <w:rFonts w:ascii="Segoe UI" w:eastAsia="Times New Roman" w:hAnsi="Segoe UI" w:cs="Segoe UI"/>
-                <w:color w:val="0D0D0D"/>
-                <w:kern w:val="0"/>
-                <w:lang/>
+                <w14:ligatures w14:val="none"/>
+              </w:rPr>
+            </w:pPr>
+            <w:r>
+              <w:rPr>
+                <w:rFonts w:ascii="Segoe UI" w:eastAsia="Times New Roman" w:hAnsi="Segoe UI" w:cs="Segoe UI"/>
+                <w:color w:val="0D0D0D"/>
+                <w:kern w:val="0"/>
                 <w14:ligatures w14:val="none"/>
               </w:rPr>
               <w:t>A site (origin / destination) is characterized by an address, telephone number, contact name, and shipping area</w:t>
@@ -618,7 +607,6 @@
                 <w:rFonts w:ascii="Segoe UI" w:eastAsia="Times New Roman" w:hAnsi="Segoe UI" w:cs="Segoe UI"/>
                 <w:color w:val="0D0D0D"/>
                 <w:kern w:val="0"/>
-                <w:lang/>
                 <w14:ligatures w14:val="none"/>
               </w:rPr>
               <w:t xml:space="preserve">, </w:t>
@@ -629,7 +617,6 @@
                 <w:color w:val="0D0D0D"/>
                 <w:kern w:val="0"/>
                 <w:highlight w:val="yellow"/>
-                <w:lang/>
                 <w14:ligatures w14:val="none"/>
               </w:rPr>
               <w:t>shopkeeper shifts</w:t>
@@ -639,7 +626,6 @@
                 <w:rFonts w:ascii="Segoe UI" w:eastAsia="Times New Roman" w:hAnsi="Segoe UI" w:cs="Segoe UI"/>
                 <w:color w:val="0D0D0D"/>
                 <w:kern w:val="0"/>
-                <w:lang/>
                 <w14:ligatures w14:val="none"/>
               </w:rPr>
               <w:t>.</w:t>
@@ -761,16 +747,14 @@
                 <w:rFonts w:ascii="Segoe UI" w:eastAsia="Times New Roman" w:hAnsi="Segoe UI" w:cs="Segoe UI"/>
                 <w:color w:val="0D0D0D"/>
                 <w:kern w:val="0"/>
-                <w:lang/>
-                <w14:ligatures w14:val="none"/>
-              </w:rPr>
-            </w:pPr>
-            <w:r>
-              <w:rPr>
-                <w:rFonts w:ascii="Segoe UI" w:eastAsia="Times New Roman" w:hAnsi="Segoe UI" w:cs="Segoe UI"/>
-                <w:color w:val="0D0D0D"/>
-                <w:kern w:val="0"/>
-                <w:lang/>
+                <w14:ligatures w14:val="none"/>
+              </w:rPr>
+            </w:pPr>
+            <w:r>
+              <w:rPr>
+                <w:rFonts w:ascii="Segoe UI" w:eastAsia="Times New Roman" w:hAnsi="Segoe UI" w:cs="Segoe UI"/>
+                <w:color w:val="0D0D0D"/>
+                <w:kern w:val="0"/>
                 <w14:ligatures w14:val="none"/>
               </w:rPr>
               <w:t>A truck is characterized by a license number, model, weight without cargo, maximum weight, license category</w:t>
@@ -780,7 +764,6 @@
                 <w:rFonts w:ascii="Segoe UI" w:eastAsia="Times New Roman" w:hAnsi="Segoe UI" w:cs="Segoe UI"/>
                 <w:color w:val="0D0D0D"/>
                 <w:kern w:val="0"/>
-                <w:lang/>
                 <w14:ligatures w14:val="none"/>
               </w:rPr>
               <w:t xml:space="preserve"> and ava</w:t>
@@ -790,7 +773,6 @@
                 <w:rFonts w:ascii="Segoe UI" w:eastAsia="Times New Roman" w:hAnsi="Segoe UI" w:cs="Segoe UI"/>
                 <w:color w:val="0D0D0D"/>
                 <w:kern w:val="0"/>
-                <w:lang/>
                 <w14:ligatures w14:val="none"/>
               </w:rPr>
               <w:t>i</w:t>
@@ -800,7 +782,6 @@
                 <w:rFonts w:ascii="Segoe UI" w:eastAsia="Times New Roman" w:hAnsi="Segoe UI" w:cs="Segoe UI"/>
                 <w:color w:val="0D0D0D"/>
                 <w:kern w:val="0"/>
-                <w:lang/>
                 <w14:ligatures w14:val="none"/>
               </w:rPr>
               <w:t>l</w:t>
@@ -810,7 +791,6 @@
                 <w:rFonts w:ascii="Segoe UI" w:eastAsia="Times New Roman" w:hAnsi="Segoe UI" w:cs="Segoe UI"/>
                 <w:color w:val="0D0D0D"/>
                 <w:kern w:val="0"/>
-                <w:lang/>
                 <w14:ligatures w14:val="none"/>
               </w:rPr>
               <w:t>ability</w:t>
@@ -820,7 +800,6 @@
                 <w:rFonts w:ascii="Segoe UI" w:eastAsia="Times New Roman" w:hAnsi="Segoe UI" w:cs="Segoe UI"/>
                 <w:color w:val="0D0D0D"/>
                 <w:kern w:val="0"/>
-                <w:lang/>
                 <w14:ligatures w14:val="none"/>
               </w:rPr>
               <w:t>.</w:t>
@@ -840,7 +819,6 @@
                 <w:rFonts w:ascii="Segoe UI" w:eastAsia="Times New Roman" w:hAnsi="Segoe UI" w:cs="Segoe UI"/>
                 <w:color w:val="0D0D0D"/>
                 <w:kern w:val="0"/>
-                <w:lang/>
                 <w14:ligatures w14:val="none"/>
               </w:rPr>
             </w:pPr>
@@ -956,16 +934,14 @@
                 <w:rFonts w:ascii="Segoe UI" w:eastAsia="Times New Roman" w:hAnsi="Segoe UI" w:cs="Segoe UI"/>
                 <w:color w:val="0D0D0D"/>
                 <w:kern w:val="0"/>
-                <w:lang/>
-                <w14:ligatures w14:val="none"/>
-              </w:rPr>
-            </w:pPr>
-            <w:r>
-              <w:rPr>
-                <w:rFonts w:ascii="Segoe UI" w:eastAsia="Times New Roman" w:hAnsi="Segoe UI" w:cs="Segoe UI"/>
-                <w:color w:val="0D0D0D"/>
-                <w:kern w:val="0"/>
-                <w:lang/>
+                <w14:ligatures w14:val="none"/>
+              </w:rPr>
+            </w:pPr>
+            <w:r>
+              <w:rPr>
+                <w:rFonts w:ascii="Segoe UI" w:eastAsia="Times New Roman" w:hAnsi="Segoe UI" w:cs="Segoe UI"/>
+                <w:color w:val="0D0D0D"/>
+                <w:kern w:val="0"/>
                 <w14:ligatures w14:val="none"/>
               </w:rPr>
               <w:t>A driver is characterized by</w:t>
@@ -975,7 +951,6 @@
                 <w:rFonts w:ascii="Segoe UI" w:eastAsia="Times New Roman" w:hAnsi="Segoe UI" w:cs="Segoe UI"/>
                 <w:color w:val="0D0D0D"/>
                 <w:kern w:val="0"/>
-                <w:lang/>
                 <w14:ligatures w14:val="none"/>
               </w:rPr>
               <w:t xml:space="preserve"> driver ID , </w:t>
@@ -985,7 +960,6 @@
                 <w:rFonts w:ascii="Segoe UI" w:eastAsia="Times New Roman" w:hAnsi="Segoe UI" w:cs="Segoe UI"/>
                 <w:color w:val="0D0D0D"/>
                 <w:kern w:val="0"/>
-                <w:lang/>
                 <w14:ligatures w14:val="none"/>
               </w:rPr>
               <w:t xml:space="preserve"> name,</w:t>
@@ -995,7 +969,6 @@
                 <w:rFonts w:ascii="Segoe UI" w:eastAsia="Times New Roman" w:hAnsi="Segoe UI" w:cs="Segoe UI"/>
                 <w:color w:val="0D0D0D"/>
                 <w:kern w:val="0"/>
-                <w:lang/>
                 <w14:ligatures w14:val="none"/>
               </w:rPr>
               <w:t xml:space="preserve"> </w:t>
@@ -1005,7 +978,6 @@
                 <w:rFonts w:ascii="Segoe UI" w:eastAsia="Times New Roman" w:hAnsi="Segoe UI" w:cs="Segoe UI"/>
                 <w:color w:val="0D0D0D"/>
                 <w:kern w:val="0"/>
-                <w:lang/>
                 <w14:ligatures w14:val="none"/>
               </w:rPr>
               <w:t>types of licenses</w:t>
@@ -1015,7 +987,6 @@
                 <w:rFonts w:ascii="Segoe UI" w:eastAsia="Times New Roman" w:hAnsi="Segoe UI" w:cs="Segoe UI"/>
                 <w:color w:val="0D0D0D"/>
                 <w:kern w:val="0"/>
-                <w:lang/>
                 <w14:ligatures w14:val="none"/>
               </w:rPr>
               <w:t xml:space="preserve">,driver </w:t>
@@ -1026,7 +997,6 @@
                 <w:color w:val="0D0D0D"/>
                 <w:kern w:val="0"/>
                 <w:highlight w:val="yellow"/>
-                <w:lang/>
                 <w14:ligatures w14:val="none"/>
               </w:rPr>
               <w:t>shifts</w:t>
@@ -1037,7 +1007,6 @@
                 <w:color w:val="0D0D0D"/>
                 <w:kern w:val="0"/>
                 <w:highlight w:val="yellow"/>
-                <w:lang/>
                 <w14:ligatures w14:val="none"/>
               </w:rPr>
               <w:t>.</w:t>
@@ -1057,7 +1026,6 @@
                 <w:rFonts w:ascii="Segoe UI" w:eastAsia="Times New Roman" w:hAnsi="Segoe UI" w:cs="Segoe UI"/>
                 <w:color w:val="0D0D0D"/>
                 <w:kern w:val="0"/>
-                <w:lang/>
                 <w14:ligatures w14:val="none"/>
               </w:rPr>
             </w:pPr>
@@ -1189,7 +1157,6 @@
                 <w:color w:val="0D0D0D"/>
                 <w:kern w:val="0"/>
                 <w:highlight w:val="yellow"/>
-                <w:lang/>
                 <w14:ligatures w14:val="none"/>
               </w:rPr>
             </w:pPr>
@@ -1199,7 +1166,6 @@
                 <w:color w:val="0D0D0D"/>
                 <w:kern w:val="0"/>
                 <w:highlight w:val="yellow"/>
-                <w:lang/>
                 <w14:ligatures w14:val="none"/>
               </w:rPr>
               <w:t>A shit is characterized by employee id, future shifts.</w:t>
@@ -1330,16 +1296,14 @@
                 <w:rFonts w:ascii="Segoe UI" w:eastAsia="Times New Roman" w:hAnsi="Segoe UI" w:cs="Segoe UI"/>
                 <w:color w:val="0D0D0D"/>
                 <w:kern w:val="0"/>
-                <w:lang/>
-                <w14:ligatures w14:val="none"/>
-              </w:rPr>
-            </w:pPr>
-            <w:r>
-              <w:rPr>
-                <w:rFonts w:ascii="Segoe UI" w:eastAsia="Times New Roman" w:hAnsi="Segoe UI" w:cs="Segoe UI"/>
-                <w:color w:val="0D0D0D"/>
-                <w:kern w:val="0"/>
-                <w:lang/>
+                <w14:ligatures w14:val="none"/>
+              </w:rPr>
+            </w:pPr>
+            <w:r>
+              <w:rPr>
+                <w:rFonts w:ascii="Segoe UI" w:eastAsia="Times New Roman" w:hAnsi="Segoe UI" w:cs="Segoe UI"/>
+                <w:color w:val="0D0D0D"/>
+                <w:kern w:val="0"/>
                 <w14:ligatures w14:val="none"/>
               </w:rPr>
               <w:t>Th</w:t>
@@ -1349,7 +1313,6 @@
                 <w:rFonts w:ascii="Segoe UI" w:eastAsia="Times New Roman" w:hAnsi="Segoe UI" w:cs="Segoe UI"/>
                 <w:color w:val="0D0D0D"/>
                 <w:kern w:val="0"/>
-                <w:lang/>
                 <w14:ligatures w14:val="none"/>
               </w:rPr>
               <w:t xml:space="preserve">e system will save the </w:t>
@@ -1359,7 +1322,6 @@
                 <w:rFonts w:ascii="Segoe UI" w:eastAsia="Times New Roman" w:hAnsi="Segoe UI" w:cs="Segoe UI"/>
                 <w:color w:val="0D0D0D"/>
                 <w:kern w:val="0"/>
-                <w:lang/>
                 <w14:ligatures w14:val="none"/>
               </w:rPr>
               <w:t>Destination Documents</w:t>
@@ -1369,7 +1331,6 @@
                 <w:rFonts w:ascii="Segoe UI" w:eastAsia="Times New Roman" w:hAnsi="Segoe UI" w:cs="Segoe UI"/>
                 <w:color w:val="0D0D0D"/>
                 <w:kern w:val="0"/>
-                <w:lang/>
                 <w14:ligatures w14:val="none"/>
               </w:rPr>
               <w:t>.</w:t>
@@ -1388,7 +1349,6 @@
                 <w:rFonts w:ascii="Segoe UI" w:eastAsia="Times New Roman" w:hAnsi="Segoe UI" w:cs="Segoe UI"/>
                 <w:color w:val="0D0D0D"/>
                 <w:kern w:val="0"/>
-                <w:lang/>
                 <w14:ligatures w14:val="none"/>
               </w:rPr>
             </w:pPr>
@@ -1503,16 +1463,14 @@
                 <w:rFonts w:ascii="Segoe UI" w:eastAsia="Times New Roman" w:hAnsi="Segoe UI" w:cs="Segoe UI"/>
                 <w:color w:val="0D0D0D"/>
                 <w:kern w:val="0"/>
-                <w:lang/>
-                <w14:ligatures w14:val="none"/>
-              </w:rPr>
-            </w:pPr>
-            <w:r>
-              <w:rPr>
-                <w:rFonts w:ascii="Segoe UI" w:eastAsia="Times New Roman" w:hAnsi="Segoe UI" w:cs="Segoe UI"/>
-                <w:color w:val="0D0D0D"/>
-                <w:kern w:val="0"/>
-                <w:lang/>
+                <w14:ligatures w14:val="none"/>
+              </w:rPr>
+            </w:pPr>
+            <w:r>
+              <w:rPr>
+                <w:rFonts w:ascii="Segoe UI" w:eastAsia="Times New Roman" w:hAnsi="Segoe UI" w:cs="Segoe UI"/>
+                <w:color w:val="0D0D0D"/>
+                <w:kern w:val="0"/>
                 <w14:ligatures w14:val="none"/>
               </w:rPr>
               <w:t>The system will print a warning message</w:t>
@@ -1522,7 +1480,6 @@
                 <w:rFonts w:ascii="Segoe UI" w:eastAsia="Times New Roman" w:hAnsi="Segoe UI" w:cs="Segoe UI"/>
                 <w:color w:val="0D0D0D"/>
                 <w:kern w:val="0"/>
-                <w:lang/>
                 <w14:ligatures w14:val="none"/>
               </w:rPr>
               <w:t xml:space="preserve"> </w:t>
@@ -1532,7 +1489,6 @@
                 <w:rFonts w:ascii="Segoe UI" w:eastAsia="Times New Roman" w:hAnsi="Segoe UI" w:cs="Segoe UI"/>
                 <w:color w:val="0D0D0D"/>
                 <w:kern w:val="0"/>
-                <w:lang/>
                 <w14:ligatures w14:val="none"/>
               </w:rPr>
               <w:t>if the truck's weight exceeds the maximum allowed weight.</w:t>
@@ -1646,16 +1602,14 @@
                 <w:rFonts w:ascii="Segoe UI" w:eastAsia="Times New Roman" w:hAnsi="Segoe UI" w:cs="Segoe UI"/>
                 <w:color w:val="0D0D0D"/>
                 <w:kern w:val="0"/>
-                <w:lang/>
-                <w14:ligatures w14:val="none"/>
-              </w:rPr>
-            </w:pPr>
-            <w:r>
-              <w:rPr>
-                <w:rFonts w:ascii="Segoe UI" w:eastAsia="Times New Roman" w:hAnsi="Segoe UI" w:cs="Segoe UI"/>
-                <w:color w:val="0D0D0D"/>
-                <w:kern w:val="0"/>
-                <w:lang/>
+                <w14:ligatures w14:val="none"/>
+              </w:rPr>
+            </w:pPr>
+            <w:r>
+              <w:rPr>
+                <w:rFonts w:ascii="Segoe UI" w:eastAsia="Times New Roman" w:hAnsi="Segoe UI" w:cs="Segoe UI"/>
+                <w:color w:val="0D0D0D"/>
+                <w:kern w:val="0"/>
                 <w14:ligatures w14:val="none"/>
               </w:rPr>
               <w:t>The system will not allow a delivery to proceed if the truck's weight exceeds the maximum allowed weight.</w:t>
@@ -1674,7 +1628,6 @@
                 <w:rFonts w:ascii="Segoe UI" w:eastAsia="Times New Roman" w:hAnsi="Segoe UI" w:cs="Segoe UI"/>
                 <w:color w:val="0D0D0D"/>
                 <w:kern w:val="0"/>
-                <w:lang/>
                 <w14:ligatures w14:val="none"/>
               </w:rPr>
             </w:pPr>
@@ -1793,16 +1746,14 @@
                 <w:rFonts w:ascii="Segoe UI" w:eastAsia="Times New Roman" w:hAnsi="Segoe UI" w:cs="Segoe UI"/>
                 <w:color w:val="0D0D0D"/>
                 <w:kern w:val="0"/>
-                <w:lang/>
-                <w14:ligatures w14:val="none"/>
-              </w:rPr>
-            </w:pPr>
-            <w:r>
-              <w:rPr>
-                <w:rFonts w:ascii="Segoe UI" w:eastAsia="Times New Roman" w:hAnsi="Segoe UI" w:cs="Segoe UI"/>
-                <w:color w:val="0D0D0D"/>
-                <w:kern w:val="0"/>
-                <w:lang/>
+                <w14:ligatures w14:val="none"/>
+              </w:rPr>
+            </w:pPr>
+            <w:r>
+              <w:rPr>
+                <w:rFonts w:ascii="Segoe UI" w:eastAsia="Times New Roman" w:hAnsi="Segoe UI" w:cs="Segoe UI"/>
+                <w:color w:val="0D0D0D"/>
+                <w:kern w:val="0"/>
                 <w14:ligatures w14:val="none"/>
               </w:rPr>
               <w:t>The system will not allow a delivery to proceed without weighing the truck.</w:t>
@@ -1821,7 +1772,6 @@
                 <w:rFonts w:ascii="Segoe UI" w:eastAsia="Times New Roman" w:hAnsi="Segoe UI" w:cs="Segoe UI"/>
                 <w:color w:val="0D0D0D"/>
                 <w:kern w:val="0"/>
-                <w:lang/>
                 <w14:ligatures w14:val="none"/>
               </w:rPr>
             </w:pPr>
@@ -1937,16 +1887,14 @@
                 <w:rFonts w:ascii="Segoe UI" w:eastAsia="Times New Roman" w:hAnsi="Segoe UI" w:cs="Segoe UI"/>
                 <w:color w:val="0D0D0D"/>
                 <w:kern w:val="0"/>
-                <w:lang/>
-                <w14:ligatures w14:val="none"/>
-              </w:rPr>
-            </w:pPr>
-            <w:r>
-              <w:rPr>
-                <w:rFonts w:ascii="Segoe UI" w:eastAsia="Times New Roman" w:hAnsi="Segoe UI" w:cs="Segoe UI"/>
-                <w:color w:val="0D0D0D"/>
-                <w:kern w:val="0"/>
-                <w:lang/>
+                <w14:ligatures w14:val="none"/>
+              </w:rPr>
+            </w:pPr>
+            <w:r>
+              <w:rPr>
+                <w:rFonts w:ascii="Segoe UI" w:eastAsia="Times New Roman" w:hAnsi="Segoe UI" w:cs="Segoe UI"/>
+                <w:color w:val="0D0D0D"/>
+                <w:kern w:val="0"/>
                 <w14:ligatures w14:val="none"/>
               </w:rPr>
               <w:t>The system will allow updating the truck's weight at departure</w:t>
@@ -2060,16 +2008,14 @@
                 <w:rFonts w:ascii="Segoe UI" w:eastAsia="Times New Roman" w:hAnsi="Segoe UI" w:cs="Segoe UI"/>
                 <w:color w:val="0D0D0D"/>
                 <w:kern w:val="0"/>
-                <w:lang/>
-                <w14:ligatures w14:val="none"/>
-              </w:rPr>
-            </w:pPr>
-            <w:r>
-              <w:rPr>
-                <w:rFonts w:ascii="Segoe UI" w:eastAsia="Times New Roman" w:hAnsi="Segoe UI" w:cs="Segoe UI"/>
-                <w:color w:val="0D0D0D"/>
-                <w:kern w:val="0"/>
-                <w:lang/>
+                <w14:ligatures w14:val="none"/>
+              </w:rPr>
+            </w:pPr>
+            <w:r>
+              <w:rPr>
+                <w:rFonts w:ascii="Segoe UI" w:eastAsia="Times New Roman" w:hAnsi="Segoe UI" w:cs="Segoe UI"/>
+                <w:color w:val="0D0D0D"/>
+                <w:kern w:val="0"/>
                 <w14:ligatures w14:val="none"/>
               </w:rPr>
               <w:t xml:space="preserve">The system </w:t>
@@ -2079,7 +2025,6 @@
                 <w:rFonts w:ascii="Segoe UI" w:eastAsia="Times New Roman" w:hAnsi="Segoe UI" w:cs="Segoe UI"/>
                 <w:color w:val="0D0D0D"/>
                 <w:kern w:val="0"/>
-                <w:lang/>
                 <w14:ligatures w14:val="none"/>
               </w:rPr>
               <w:t>In case of excess weight, will allow the remova</w:t>
@@ -2089,7 +2034,6 @@
                 <w:rFonts w:ascii="Segoe UI" w:eastAsia="Times New Roman" w:hAnsi="Segoe UI" w:cs="Segoe UI"/>
                 <w:color w:val="0D0D0D"/>
                 <w:kern w:val="0"/>
-                <w:lang/>
                 <w14:ligatures w14:val="none"/>
               </w:rPr>
               <w:t>l</w:t>
@@ -2099,7 +2043,6 @@
                 <w:rFonts w:ascii="Segoe UI" w:eastAsia="Times New Roman" w:hAnsi="Segoe UI" w:cs="Segoe UI"/>
                 <w:color w:val="0D0D0D"/>
                 <w:kern w:val="0"/>
-                <w:lang/>
                 <w14:ligatures w14:val="none"/>
               </w:rPr>
               <w:t xml:space="preserve"> of the delivery destinations.</w:t>
@@ -2118,7 +2061,6 @@
                 <w:rFonts w:ascii="Segoe UI" w:eastAsia="Times New Roman" w:hAnsi="Segoe UI" w:cs="Segoe UI"/>
                 <w:color w:val="0D0D0D"/>
                 <w:kern w:val="0"/>
-                <w:lang/>
                 <w14:ligatures w14:val="none"/>
               </w:rPr>
             </w:pPr>
@@ -2231,16 +2173,14 @@
                 <w:rFonts w:ascii="Segoe UI" w:eastAsia="Times New Roman" w:hAnsi="Segoe UI" w:cs="Segoe UI"/>
                 <w:color w:val="0D0D0D"/>
                 <w:kern w:val="0"/>
-                <w:lang/>
-                <w14:ligatures w14:val="none"/>
-              </w:rPr>
-            </w:pPr>
-            <w:r>
-              <w:rPr>
-                <w:rFonts w:ascii="Segoe UI" w:eastAsia="Times New Roman" w:hAnsi="Segoe UI" w:cs="Segoe UI"/>
-                <w:color w:val="0D0D0D"/>
-                <w:kern w:val="0"/>
-                <w:lang/>
+                <w14:ligatures w14:val="none"/>
+              </w:rPr>
+            </w:pPr>
+            <w:r>
+              <w:rPr>
+                <w:rFonts w:ascii="Segoe UI" w:eastAsia="Times New Roman" w:hAnsi="Segoe UI" w:cs="Segoe UI"/>
+                <w:color w:val="0D0D0D"/>
+                <w:kern w:val="0"/>
                 <w14:ligatures w14:val="none"/>
               </w:rPr>
               <w:t xml:space="preserve">The system </w:t>
@@ -2250,7 +2190,6 @@
                 <w:rFonts w:ascii="Segoe UI" w:eastAsia="Times New Roman" w:hAnsi="Segoe UI" w:cs="Segoe UI"/>
                 <w:color w:val="0D0D0D"/>
                 <w:kern w:val="0"/>
-                <w:lang/>
                 <w14:ligatures w14:val="none"/>
               </w:rPr>
               <w:t>In case of excess weight, will allow the replacement of the delivery destinations.</w:t>
@@ -2269,7 +2208,6 @@
                 <w:rFonts w:ascii="Segoe UI" w:eastAsia="Times New Roman" w:hAnsi="Segoe UI" w:cs="Segoe UI"/>
                 <w:color w:val="0D0D0D"/>
                 <w:kern w:val="0"/>
-                <w:lang/>
                 <w14:ligatures w14:val="none"/>
               </w:rPr>
             </w:pPr>
@@ -2382,16 +2320,14 @@
                 <w:rFonts w:ascii="Segoe UI" w:eastAsia="Times New Roman" w:hAnsi="Segoe UI" w:cs="Segoe UI"/>
                 <w:color w:val="0D0D0D"/>
                 <w:kern w:val="0"/>
-                <w:lang/>
-                <w14:ligatures w14:val="none"/>
-              </w:rPr>
-            </w:pPr>
-            <w:r>
-              <w:rPr>
-                <w:rFonts w:ascii="Segoe UI" w:eastAsia="Times New Roman" w:hAnsi="Segoe UI" w:cs="Segoe UI"/>
-                <w:color w:val="0D0D0D"/>
-                <w:kern w:val="0"/>
-                <w:lang/>
+                <w14:ligatures w14:val="none"/>
+              </w:rPr>
+            </w:pPr>
+            <w:r>
+              <w:rPr>
+                <w:rFonts w:ascii="Segoe UI" w:eastAsia="Times New Roman" w:hAnsi="Segoe UI" w:cs="Segoe UI"/>
+                <w:color w:val="0D0D0D"/>
+                <w:kern w:val="0"/>
                 <w14:ligatures w14:val="none"/>
               </w:rPr>
               <w:t>T</w:t>
@@ -2401,7 +2337,6 @@
                 <w:rFonts w:ascii="Segoe UI" w:eastAsia="Times New Roman" w:hAnsi="Segoe UI" w:cs="Segoe UI"/>
                 <w:color w:val="0D0D0D"/>
                 <w:kern w:val="0"/>
-                <w:lang/>
                 <w14:ligatures w14:val="none"/>
               </w:rPr>
               <w:t>he system In case of excess weight, will allow replacing the truck.</w:t>
@@ -2420,7 +2355,6 @@
                 <w:rFonts w:ascii="Segoe UI" w:eastAsia="Times New Roman" w:hAnsi="Segoe UI" w:cs="Segoe UI"/>
                 <w:color w:val="0D0D0D"/>
                 <w:kern w:val="0"/>
-                <w:lang/>
                 <w14:ligatures w14:val="none"/>
               </w:rPr>
             </w:pPr>
@@ -2533,16 +2467,14 @@
                 <w:rFonts w:ascii="Segoe UI" w:eastAsia="Times New Roman" w:hAnsi="Segoe UI" w:cs="Segoe UI"/>
                 <w:color w:val="0D0D0D"/>
                 <w:kern w:val="0"/>
-                <w:lang/>
-                <w14:ligatures w14:val="none"/>
-              </w:rPr>
-            </w:pPr>
-            <w:r>
-              <w:rPr>
-                <w:rFonts w:ascii="Segoe UI" w:eastAsia="Times New Roman" w:hAnsi="Segoe UI" w:cs="Segoe UI"/>
-                <w:color w:val="0D0D0D"/>
-                <w:kern w:val="0"/>
-                <w:lang/>
+                <w14:ligatures w14:val="none"/>
+              </w:rPr>
+            </w:pPr>
+            <w:r>
+              <w:rPr>
+                <w:rFonts w:ascii="Segoe UI" w:eastAsia="Times New Roman" w:hAnsi="Segoe UI" w:cs="Segoe UI"/>
+                <w:color w:val="0D0D0D"/>
+                <w:kern w:val="0"/>
                 <w14:ligatures w14:val="none"/>
               </w:rPr>
               <w:t>T</w:t>
@@ -2552,7 +2484,6 @@
                 <w:rFonts w:ascii="Segoe UI" w:eastAsia="Times New Roman" w:hAnsi="Segoe UI" w:cs="Segoe UI"/>
                 <w:color w:val="0D0D0D"/>
                 <w:kern w:val="0"/>
-                <w:lang/>
                 <w14:ligatures w14:val="none"/>
               </w:rPr>
               <w:t>he system In case of excess weight, will allow removing some of the products.</w:t>
@@ -2571,7 +2502,6 @@
                 <w:rFonts w:ascii="Segoe UI" w:eastAsia="Times New Roman" w:hAnsi="Segoe UI" w:cs="Segoe UI"/>
                 <w:color w:val="0D0D0D"/>
                 <w:kern w:val="0"/>
-                <w:lang/>
                 <w14:ligatures w14:val="none"/>
               </w:rPr>
             </w:pPr>
@@ -2684,16 +2614,14 @@
                 <w:rFonts w:ascii="Segoe UI" w:eastAsia="Times New Roman" w:hAnsi="Segoe UI" w:cs="Segoe UI"/>
                 <w:color w:val="0D0D0D"/>
                 <w:kern w:val="0"/>
-                <w:lang/>
-                <w14:ligatures w14:val="none"/>
-              </w:rPr>
-            </w:pPr>
-            <w:r>
-              <w:rPr>
-                <w:rFonts w:ascii="Segoe UI" w:eastAsia="Times New Roman" w:hAnsi="Segoe UI" w:cs="Segoe UI"/>
-                <w:color w:val="0D0D0D"/>
-                <w:kern w:val="0"/>
-                <w:lang/>
+                <w14:ligatures w14:val="none"/>
+              </w:rPr>
+            </w:pPr>
+            <w:r>
+              <w:rPr>
+                <w:rFonts w:ascii="Segoe UI" w:eastAsia="Times New Roman" w:hAnsi="Segoe UI" w:cs="Segoe UI"/>
+                <w:color w:val="0D0D0D"/>
+                <w:kern w:val="0"/>
                 <w14:ligatures w14:val="none"/>
               </w:rPr>
               <w:t xml:space="preserve">The system will update any changes in the delivery details in the appropriate delivery </w:t>
@@ -2703,7 +2631,6 @@
                 <w:rFonts w:ascii="Segoe UI" w:eastAsia="Times New Roman" w:hAnsi="Segoe UI" w:cs="Segoe UI"/>
                 <w:color w:val="0D0D0D"/>
                 <w:kern w:val="0"/>
-                <w:lang/>
                 <w14:ligatures w14:val="none"/>
               </w:rPr>
               <w:t>inforamtion</w:t>
@@ -2713,7 +2640,6 @@
                 <w:rFonts w:ascii="Segoe UI" w:eastAsia="Times New Roman" w:hAnsi="Segoe UI" w:cs="Segoe UI"/>
                 <w:color w:val="0D0D0D"/>
                 <w:kern w:val="0"/>
-                <w:lang/>
                 <w14:ligatures w14:val="none"/>
               </w:rPr>
               <w:t>.</w:t>
@@ -2732,7 +2658,6 @@
                 <w:rFonts w:ascii="Segoe UI" w:eastAsia="Times New Roman" w:hAnsi="Segoe UI" w:cs="Segoe UI"/>
                 <w:color w:val="0D0D0D"/>
                 <w:kern w:val="0"/>
-                <w:lang/>
                 <w14:ligatures w14:val="none"/>
               </w:rPr>
             </w:pPr>
@@ -2846,16 +2771,14 @@
                 <w:rFonts w:ascii="Segoe UI" w:eastAsia="Times New Roman" w:hAnsi="Segoe UI" w:cs="Segoe UI"/>
                 <w:color w:val="0D0D0D"/>
                 <w:kern w:val="0"/>
-                <w:lang/>
-                <w14:ligatures w14:val="none"/>
-              </w:rPr>
-            </w:pPr>
-            <w:r>
-              <w:rPr>
-                <w:rFonts w:ascii="Segoe UI" w:eastAsia="Times New Roman" w:hAnsi="Segoe UI" w:cs="Segoe UI"/>
-                <w:color w:val="0D0D0D"/>
-                <w:kern w:val="0"/>
-                <w:lang/>
+                <w14:ligatures w14:val="none"/>
+              </w:rPr>
+            </w:pPr>
+            <w:r>
+              <w:rPr>
+                <w:rFonts w:ascii="Segoe UI" w:eastAsia="Times New Roman" w:hAnsi="Segoe UI" w:cs="Segoe UI"/>
+                <w:color w:val="0D0D0D"/>
+                <w:kern w:val="0"/>
                 <w14:ligatures w14:val="none"/>
               </w:rPr>
               <w:t xml:space="preserve">The system will update any changes in the delivery details in the appropriate </w:t>
@@ -2865,7 +2788,6 @@
                 <w:rFonts w:ascii="Segoe UI" w:eastAsia="Times New Roman" w:hAnsi="Segoe UI" w:cs="Segoe UI"/>
                 <w:color w:val="0D0D0D"/>
                 <w:kern w:val="0"/>
-                <w:lang/>
                 <w14:ligatures w14:val="none"/>
               </w:rPr>
               <w:t>destination</w:t>
@@ -2875,7 +2797,6 @@
                 <w:rFonts w:ascii="Segoe UI" w:eastAsia="Times New Roman" w:hAnsi="Segoe UI" w:cs="Segoe UI"/>
                 <w:color w:val="0D0D0D"/>
                 <w:kern w:val="0"/>
-                <w:lang/>
                 <w14:ligatures w14:val="none"/>
               </w:rPr>
               <w:t xml:space="preserve"> document.</w:t>
@@ -2991,16 +2912,14 @@
                 <w:rFonts w:ascii="Segoe UI" w:eastAsia="Times New Roman" w:hAnsi="Segoe UI" w:cs="Segoe UI"/>
                 <w:color w:val="0D0D0D"/>
                 <w:kern w:val="0"/>
-                <w:lang/>
-                <w14:ligatures w14:val="none"/>
-              </w:rPr>
-            </w:pPr>
-            <w:r>
-              <w:rPr>
-                <w:rFonts w:ascii="Segoe UI" w:eastAsia="Times New Roman" w:hAnsi="Segoe UI" w:cs="Segoe UI"/>
-                <w:color w:val="0D0D0D"/>
-                <w:kern w:val="0"/>
-                <w:lang/>
+                <w14:ligatures w14:val="none"/>
+              </w:rPr>
+            </w:pPr>
+            <w:r>
+              <w:rPr>
+                <w:rFonts w:ascii="Segoe UI" w:eastAsia="Times New Roman" w:hAnsi="Segoe UI" w:cs="Segoe UI"/>
+                <w:color w:val="0D0D0D"/>
+                <w:kern w:val="0"/>
                 <w14:ligatures w14:val="none"/>
               </w:rPr>
               <w:t xml:space="preserve">The system </w:t>
@@ -3010,7 +2929,6 @@
                 <w:rFonts w:ascii="Segoe UI" w:eastAsia="Times New Roman" w:hAnsi="Segoe UI" w:cs="Segoe UI"/>
                 <w:color w:val="0D0D0D"/>
                 <w:kern w:val="0"/>
-                <w:lang/>
                 <w14:ligatures w14:val="none"/>
               </w:rPr>
               <w:t>After approval of the delivery details, will update the delivery status to approved.</w:t>
@@ -3029,7 +2947,6 @@
                 <w:rFonts w:ascii="Segoe UI" w:eastAsia="Times New Roman" w:hAnsi="Segoe UI" w:cs="Segoe UI"/>
                 <w:color w:val="0D0D0D"/>
                 <w:kern w:val="0"/>
-                <w:lang/>
                 <w14:ligatures w14:val="none"/>
               </w:rPr>
             </w:pPr>
@@ -3145,16 +3062,14 @@
                 <w:rFonts w:ascii="Segoe UI" w:eastAsia="Times New Roman" w:hAnsi="Segoe UI" w:cs="Segoe UI"/>
                 <w:color w:val="0D0D0D"/>
                 <w:kern w:val="0"/>
-                <w:lang/>
-                <w14:ligatures w14:val="none"/>
-              </w:rPr>
-            </w:pPr>
-            <w:r>
-              <w:rPr>
-                <w:rFonts w:ascii="Segoe UI" w:eastAsia="Times New Roman" w:hAnsi="Segoe UI" w:cs="Segoe UI"/>
-                <w:color w:val="0D0D0D"/>
-                <w:kern w:val="0"/>
-                <w:lang/>
+                <w14:ligatures w14:val="none"/>
+              </w:rPr>
+            </w:pPr>
+            <w:r>
+              <w:rPr>
+                <w:rFonts w:ascii="Segoe UI" w:eastAsia="Times New Roman" w:hAnsi="Segoe UI" w:cs="Segoe UI"/>
+                <w:color w:val="0D0D0D"/>
+                <w:kern w:val="0"/>
                 <w14:ligatures w14:val="none"/>
               </w:rPr>
               <w:t xml:space="preserve">The system </w:t>
@@ -3164,7 +3079,6 @@
                 <w:rFonts w:ascii="Segoe UI" w:eastAsia="Times New Roman" w:hAnsi="Segoe UI" w:cs="Segoe UI"/>
                 <w:color w:val="0D0D0D"/>
                 <w:kern w:val="0"/>
-                <w:lang/>
                 <w14:ligatures w14:val="none"/>
               </w:rPr>
               <w:t>After completion of the delivery, will update the delivery status to completed.</w:t>
@@ -3183,7 +3097,6 @@
                 <w:rFonts w:ascii="Segoe UI" w:eastAsia="Times New Roman" w:hAnsi="Segoe UI" w:cs="Segoe UI"/>
                 <w:color w:val="0D0D0D"/>
                 <w:kern w:val="0"/>
-                <w:lang/>
                 <w14:ligatures w14:val="none"/>
               </w:rPr>
             </w:pPr>
@@ -3299,16 +3212,14 @@
                 <w:rFonts w:ascii="Segoe UI" w:eastAsia="Times New Roman" w:hAnsi="Segoe UI" w:cs="Segoe UI"/>
                 <w:color w:val="0D0D0D"/>
                 <w:kern w:val="0"/>
-                <w:lang/>
-                <w14:ligatures w14:val="none"/>
-              </w:rPr>
-            </w:pPr>
-            <w:r>
-              <w:rPr>
-                <w:rFonts w:ascii="Segoe UI" w:eastAsia="Times New Roman" w:hAnsi="Segoe UI" w:cs="Segoe UI"/>
-                <w:color w:val="0D0D0D"/>
-                <w:kern w:val="0"/>
-                <w:lang/>
+                <w14:ligatures w14:val="none"/>
+              </w:rPr>
+            </w:pPr>
+            <w:r>
+              <w:rPr>
+                <w:rFonts w:ascii="Segoe UI" w:eastAsia="Times New Roman" w:hAnsi="Segoe UI" w:cs="Segoe UI"/>
+                <w:color w:val="0D0D0D"/>
+                <w:kern w:val="0"/>
                 <w14:ligatures w14:val="none"/>
               </w:rPr>
               <w:t>The system must allow register of new trucks.</w:t>
@@ -3425,16 +3336,14 @@
                 <w:rFonts w:ascii="Segoe UI" w:eastAsia="Times New Roman" w:hAnsi="Segoe UI" w:cs="Segoe UI"/>
                 <w:color w:val="0D0D0D"/>
                 <w:kern w:val="0"/>
-                <w:lang/>
-                <w14:ligatures w14:val="none"/>
-              </w:rPr>
-            </w:pPr>
-            <w:r>
-              <w:rPr>
-                <w:rFonts w:ascii="Segoe UI" w:eastAsia="Times New Roman" w:hAnsi="Segoe UI" w:cs="Segoe UI"/>
-                <w:color w:val="0D0D0D"/>
-                <w:kern w:val="0"/>
-                <w:lang/>
+                <w14:ligatures w14:val="none"/>
+              </w:rPr>
+            </w:pPr>
+            <w:r>
+              <w:rPr>
+                <w:rFonts w:ascii="Segoe UI" w:eastAsia="Times New Roman" w:hAnsi="Segoe UI" w:cs="Segoe UI"/>
+                <w:color w:val="0D0D0D"/>
+                <w:kern w:val="0"/>
                 <w14:ligatures w14:val="none"/>
               </w:rPr>
               <w:t>The system after every delivery status update will update the truck’s availability.</w:t>
@@ -3551,16 +3460,14 @@
                 <w:rFonts w:ascii="Segoe UI" w:eastAsia="Times New Roman" w:hAnsi="Segoe UI" w:cs="Segoe UI"/>
                 <w:color w:val="0D0D0D"/>
                 <w:kern w:val="0"/>
-                <w:lang/>
-                <w14:ligatures w14:val="none"/>
-              </w:rPr>
-            </w:pPr>
-            <w:r>
-              <w:rPr>
-                <w:rFonts w:ascii="Segoe UI" w:eastAsia="Times New Roman" w:hAnsi="Segoe UI" w:cs="Segoe UI"/>
-                <w:color w:val="0D0D0D"/>
-                <w:kern w:val="0"/>
-                <w:lang/>
+                <w14:ligatures w14:val="none"/>
+              </w:rPr>
+            </w:pPr>
+            <w:r>
+              <w:rPr>
+                <w:rFonts w:ascii="Segoe UI" w:eastAsia="Times New Roman" w:hAnsi="Segoe UI" w:cs="Segoe UI"/>
+                <w:color w:val="0D0D0D"/>
+                <w:kern w:val="0"/>
                 <w14:ligatures w14:val="none"/>
               </w:rPr>
               <w:t xml:space="preserve">The system will not allow to assign  truck to multiple deliveries with less than 4 hours gap. </w:t>
@@ -3680,16 +3587,14 @@
                 <w:rFonts w:ascii="Segoe UI" w:eastAsia="Times New Roman" w:hAnsi="Segoe UI" w:cs="Segoe UI"/>
                 <w:color w:val="0D0D0D"/>
                 <w:kern w:val="0"/>
-                <w:lang/>
-                <w14:ligatures w14:val="none"/>
-              </w:rPr>
-            </w:pPr>
-            <w:r>
-              <w:rPr>
-                <w:rFonts w:ascii="Segoe UI" w:eastAsia="Times New Roman" w:hAnsi="Segoe UI" w:cs="Segoe UI"/>
-                <w:color w:val="0D0D0D"/>
-                <w:kern w:val="0"/>
-                <w:lang/>
+                <w14:ligatures w14:val="none"/>
+              </w:rPr>
+            </w:pPr>
+            <w:r>
+              <w:rPr>
+                <w:rFonts w:ascii="Segoe UI" w:eastAsia="Times New Roman" w:hAnsi="Segoe UI" w:cs="Segoe UI"/>
+                <w:color w:val="0D0D0D"/>
+                <w:kern w:val="0"/>
                 <w14:ligatures w14:val="none"/>
               </w:rPr>
               <w:t>The system will not allow to assign  driver to multiple deliveries  with less than 4 hours gap.</w:t>
@@ -3803,16 +3708,14 @@
                 <w:rFonts w:ascii="Segoe UI" w:eastAsia="Times New Roman" w:hAnsi="Segoe UI" w:cs="Segoe UI"/>
                 <w:color w:val="0D0D0D"/>
                 <w:kern w:val="0"/>
-                <w:lang/>
-                <w14:ligatures w14:val="none"/>
-              </w:rPr>
-            </w:pPr>
-            <w:r>
-              <w:rPr>
-                <w:rFonts w:ascii="Segoe UI" w:eastAsia="Times New Roman" w:hAnsi="Segoe UI" w:cs="Segoe UI"/>
-                <w:color w:val="0D0D0D"/>
-                <w:kern w:val="0"/>
-                <w:lang/>
+                <w14:ligatures w14:val="none"/>
+              </w:rPr>
+            </w:pPr>
+            <w:r>
+              <w:rPr>
+                <w:rFonts w:ascii="Segoe UI" w:eastAsia="Times New Roman" w:hAnsi="Segoe UI" w:cs="Segoe UI"/>
+                <w:color w:val="0D0D0D"/>
+                <w:kern w:val="0"/>
                 <w14:ligatures w14:val="none"/>
               </w:rPr>
               <w:t>Each site have only one destination document.</w:t>
@@ -3929,16 +3832,14 @@
                 <w:rFonts w:ascii="Segoe UI" w:eastAsia="Times New Roman" w:hAnsi="Segoe UI" w:cs="Segoe UI"/>
                 <w:color w:val="0D0D0D"/>
                 <w:kern w:val="0"/>
-                <w:lang/>
-                <w14:ligatures w14:val="none"/>
-              </w:rPr>
-            </w:pPr>
-            <w:r>
-              <w:rPr>
-                <w:rFonts w:ascii="Segoe UI" w:eastAsia="Times New Roman" w:hAnsi="Segoe UI" w:cs="Segoe UI"/>
-                <w:color w:val="0D0D0D"/>
-                <w:kern w:val="0"/>
-                <w:lang/>
+                <w14:ligatures w14:val="none"/>
+              </w:rPr>
+            </w:pPr>
+            <w:r>
+              <w:rPr>
+                <w:rFonts w:ascii="Segoe UI" w:eastAsia="Times New Roman" w:hAnsi="Segoe UI" w:cs="Segoe UI"/>
+                <w:color w:val="0D0D0D"/>
+                <w:kern w:val="0"/>
                 <w14:ligatures w14:val="none"/>
               </w:rPr>
               <w:t>The system will save the history of legal weights of a delivery.</w:t>
@@ -4051,16 +3952,14 @@
                 <w:rFonts w:ascii="Segoe UI" w:eastAsia="Times New Roman" w:hAnsi="Segoe UI" w:cs="Segoe UI"/>
                 <w:color w:val="0D0D0D"/>
                 <w:kern w:val="0"/>
-                <w:lang/>
-                <w14:ligatures w14:val="none"/>
-              </w:rPr>
-            </w:pPr>
-            <w:r>
-              <w:rPr>
-                <w:rFonts w:ascii="Segoe UI" w:eastAsia="Times New Roman" w:hAnsi="Segoe UI" w:cs="Segoe UI"/>
-                <w:color w:val="0D0D0D"/>
-                <w:kern w:val="0"/>
-                <w:lang/>
+                <w14:ligatures w14:val="none"/>
+              </w:rPr>
+            </w:pPr>
+            <w:r>
+              <w:rPr>
+                <w:rFonts w:ascii="Segoe UI" w:eastAsia="Times New Roman" w:hAnsi="Segoe UI" w:cs="Segoe UI"/>
+                <w:color w:val="0D0D0D"/>
+                <w:kern w:val="0"/>
                 <w14:ligatures w14:val="none"/>
               </w:rPr>
               <w:t>The system will allow one shipping area in a single delivery</w:t>
@@ -4193,7 +4092,6 @@
                 <w:color w:val="0D0D0D"/>
                 <w:kern w:val="0"/>
                 <w:highlight w:val="yellow"/>
-                <w:lang/>
                 <w14:ligatures w14:val="none"/>
               </w:rPr>
             </w:pPr>
@@ -4203,7 +4101,6 @@
                 <w:color w:val="0D0D0D"/>
                 <w:kern w:val="0"/>
                 <w:highlight w:val="yellow"/>
-                <w:lang/>
                 <w14:ligatures w14:val="none"/>
               </w:rPr>
               <w:t>The system will not allow adding a destination to a delivery if there isn’t an available shopkeeper on the estimated arrival time.</w:t>
@@ -4600,7 +4497,6 @@
               <w:rPr>
                 <w:lang w:val="en-US"/>
               </w:rPr>
-              <w:lastRenderedPageBreak/>
               <w:t>Answer</w:t>
             </w:r>
           </w:p>
@@ -5003,7 +4899,9 @@
       <w:pPr>
         <w:bidi/>
         <w:rPr>
+          <w:rFonts w:hint="cs"/>
           <w:color w:val="FF0000"/>
+          <w:rtl/>
           <w:lang w:val="en-US"/>
         </w:rPr>
       </w:pPr>
@@ -5356,7 +5254,7 @@
         <w:kern w:val="2"/>
         <w:sz w:val="24"/>
         <w:szCs w:val="24"/>
-        <w:lang w:eastAsia="en-US" w:bidi="he-IL"/>
+        <w:lang w:val="en-IL" w:eastAsia="en-US" w:bidi="he-IL"/>
         <w14:ligatures w14:val="standardContextual"/>
       </w:rPr>
     </w:rPrDefault>

</xml_diff>